<commit_message>
Albaran Generation almost perfect
</commit_message>
<xml_diff>
--- a/crm-backend/templates/plantilla_albaran.docx
+++ b/crm-backend/templates/plantilla_albaran.docx
@@ -688,19 +688,40 @@
         </w:rPr>
         <w:t xml:space="preserve"> </w:t>
       </w:r>
-      <w:hyperlink r:id="rId12">
-        <w:r>
-          <w:rPr>
-            <w:rFonts w:ascii="Arial" w:eastAsia="Arial" w:hAnsi="Arial" w:cs="Arial"/>
-            <w:bCs/>
-            <w:color w:val="1F497D" w:themeColor="text2"/>
-            <w:sz w:val="20"/>
-            <w:szCs w:val="20"/>
-            <w:lang w:val="en-US"/>
-          </w:rPr>
-          <w:t>info@eltumi.es</w:t>
-        </w:r>
-      </w:hyperlink>
+      <w:r>
+        <w:fldChar w:fldCharType="begin"/>
+      </w:r>
+      <w:r>
+        <w:rPr>
+          <w:lang w:val="en-US"/>
+        </w:rPr>
+        <w:instrText>HYPERLINK "mailto:info@eltumi.es" \h</w:instrText>
+      </w:r>
+      <w:r>
+        <w:fldChar w:fldCharType="separate"/>
+      </w:r>
+      <w:r>
+        <w:rPr>
+          <w:rFonts w:ascii="Arial" w:eastAsia="Arial" w:hAnsi="Arial" w:cs="Arial"/>
+          <w:bCs/>
+          <w:color w:val="1F497D" w:themeColor="text2"/>
+          <w:sz w:val="20"/>
+          <w:szCs w:val="20"/>
+          <w:lang w:val="en-US"/>
+        </w:rPr>
+        <w:t>info@eltumi.es</w:t>
+      </w:r>
+      <w:r>
+        <w:rPr>
+          <w:rFonts w:ascii="Arial" w:eastAsia="Arial" w:hAnsi="Arial" w:cs="Arial"/>
+          <w:bCs/>
+          <w:color w:val="1F497D" w:themeColor="text2"/>
+          <w:sz w:val="20"/>
+          <w:szCs w:val="20"/>
+          <w:lang w:val="en-US"/>
+        </w:rPr>
+        <w:fldChar w:fldCharType="end"/>
+      </w:r>
     </w:p>
     <w:p>
       <w:pPr>
@@ -715,8 +736,8 @@
           <w:szCs w:val="18"/>
         </w:rPr>
         <w:sectPr>
-          <w:headerReference w:type="default" r:id="rId13"/>
-          <w:footerReference w:type="default" r:id="rId14"/>
+          <w:headerReference w:type="default" r:id="rId12"/>
+          <w:footerReference w:type="default" r:id="rId13"/>
           <w:pgSz w:w="12240" w:h="15840" w:code="1"/>
           <w:pgMar w:top="0" w:right="49" w:bottom="57" w:left="176" w:header="720" w:footer="720" w:gutter="0"/>
           <w:cols w:space="720"/>
@@ -3285,12 +3306,16 @@
               <w:jc w:val="center"/>
               <w:rPr>
                 <w:rFonts w:ascii="Times New Roman" w:hAnsi="Times New Roman" w:cs="Times New Roman"/>
+                <w:b/>
+                <w:bCs/>
                 <w:color w:val="1F497D" w:themeColor="text2"/>
               </w:rPr>
             </w:pPr>
             <w:r>
               <w:rPr>
                 <w:rFonts w:ascii="Times New Roman" w:hAnsi="Times New Roman" w:cs="Times New Roman"/>
+                <w:b/>
+                <w:bCs/>
                 <w:color w:val="1F497D" w:themeColor="text2"/>
               </w:rPr>
               <w:t>{</w:t>
@@ -3299,6 +3324,8 @@
             <w:r>
               <w:rPr>
                 <w:rFonts w:ascii="Times New Roman" w:hAnsi="Times New Roman" w:cs="Times New Roman"/>
+                <w:b/>
+                <w:bCs/>
                 <w:color w:val="1F497D" w:themeColor="text2"/>
               </w:rPr>
               <w:t>num</w:t>
@@ -3307,6 +3334,8 @@
             <w:r>
               <w:rPr>
                 <w:rFonts w:ascii="Times New Roman" w:hAnsi="Times New Roman" w:cs="Times New Roman"/>
+                <w:b/>
+                <w:bCs/>
                 <w:color w:val="1F497D" w:themeColor="text2"/>
               </w:rPr>
               <w:t>}</w:t>
@@ -3379,6 +3408,8 @@
             <w:r>
               <w:rPr>
                 <w:rFonts w:ascii="Times New Roman" w:hAnsi="Times New Roman" w:cs="Times New Roman"/>
+                <w:b/>
+                <w:bCs/>
                 <w:color w:val="1F497D" w:themeColor="text2"/>
               </w:rPr>
               <w:t>{</w:t>
@@ -3387,6 +3418,8 @@
             <w:r>
               <w:rPr>
                 <w:rFonts w:ascii="Times New Roman" w:hAnsi="Times New Roman" w:cs="Times New Roman"/>
+                <w:b/>
+                <w:bCs/>
                 <w:color w:val="1F497D" w:themeColor="text2"/>
               </w:rPr>
               <w:t>ano_</w:t>
@@ -3395,6 +3428,8 @@
             <w:r>
               <w:rPr>
                 <w:rFonts w:ascii="Times New Roman" w:hAnsi="Times New Roman" w:cs="Times New Roman"/>
+                <w:b/>
+                <w:bCs/>
                 <w:color w:val="1F497D" w:themeColor="text2"/>
               </w:rPr>
               <w:t>rt</w:t>
@@ -3403,33 +3438,36 @@
             <w:r>
               <w:rPr>
                 <w:rFonts w:ascii="Times New Roman" w:hAnsi="Times New Roman" w:cs="Times New Roman"/>
-                <w:color w:val="1F497D" w:themeColor="text2"/>
-              </w:rPr>
-              <w:t>}</w:t>
-            </w:r>
-            <w:r>
-              <w:rPr>
-                <w:rFonts w:ascii="Times New Roman" w:hAnsi="Times New Roman" w:cs="Times New Roman"/>
-                <w:color w:val="1F497D" w:themeColor="text2"/>
-              </w:rPr>
-              <w:t>{</w:t>
+                <w:b/>
+                <w:bCs/>
+                <w:color w:val="1F497D" w:themeColor="text2"/>
+              </w:rPr>
+              <w:t>}{</w:t>
             </w:r>
             <w:proofErr w:type="gramEnd"/>
             <w:r>
               <w:rPr>
                 <w:rFonts w:ascii="Times New Roman" w:hAnsi="Times New Roman" w:cs="Times New Roman"/>
+                <w:b/>
+                <w:bCs/>
                 <w:color w:val="1F497D" w:themeColor="text2"/>
               </w:rPr>
               <w:t>/</w:t>
             </w:r>
             <w:proofErr w:type="spellStart"/>
             <w:r>
+              <w:rPr>
+                <w:b/>
+                <w:bCs/>
+              </w:rPr>
               <w:t>combined_table</w:t>
             </w:r>
             <w:proofErr w:type="spellEnd"/>
             <w:r>
               <w:rPr>
                 <w:rFonts w:ascii="Times New Roman" w:hAnsi="Times New Roman" w:cs="Times New Roman"/>
+                <w:b/>
+                <w:bCs/>
                 <w:color w:val="1F497D" w:themeColor="text2"/>
               </w:rPr>
               <w:t>}</w:t>

</xml_diff>